<commit_message>
Site updated: 2021-02-17 18:55:06
</commit_message>
<xml_diff>
--- a/2021/02/13/OoD-Baseline/新建 Microsoft Word 文档.docx
+++ b/2021/02/13/OoD-Baseline/新建 Microsoft Word 文档.docx
@@ -45,12 +45,10 @@
       </w:r>
     </w:p>
     <w:p>
-      <w:pPr>
+      <w:r>
         <w:rPr>
-          <w:rFonts w:hint="eastAsia"/>
+          <w:noProof/>
         </w:rPr>
-      </w:pPr>
-      <w:r>
         <w:drawing>
           <wp:inline distT="0" distB="0" distL="0" distR="0" wp14:anchorId="06677234" wp14:editId="08A43632">
             <wp:extent cx="5274310" cy="2124075"/>
@@ -76,6 +74,251 @@
                     <a:xfrm>
                       <a:off x="0" y="0"/>
                       <a:ext cx="5274310" cy="2124075"/>
+                    </a:xfrm>
+                    <a:prstGeom prst="rect">
+                      <a:avLst/>
+                    </a:prstGeom>
+                  </pic:spPr>
+                </pic:pic>
+              </a:graphicData>
+            </a:graphic>
+          </wp:inline>
+        </w:drawing>
+      </w:r>
+    </w:p>
+    <w:p>
+      <w:r>
+        <w:rPr>
+          <w:noProof/>
+        </w:rPr>
+        <w:drawing>
+          <wp:inline distT="0" distB="0" distL="0" distR="0" wp14:anchorId="7DD5A2E0" wp14:editId="5726CBF4">
+            <wp:extent cx="5274310" cy="546100"/>
+            <wp:effectExtent l="0" t="0" r="2540" b="6350"/>
+            <wp:docPr id="3" name="图片 3"/>
+            <wp:cNvGraphicFramePr>
+              <a:graphicFrameLocks xmlns:a="http://schemas.openxmlformats.org/drawingml/2006/main" noChangeAspect="1"/>
+            </wp:cNvGraphicFramePr>
+            <a:graphic xmlns:a="http://schemas.openxmlformats.org/drawingml/2006/main">
+              <a:graphicData uri="http://schemas.openxmlformats.org/drawingml/2006/picture">
+                <pic:pic xmlns:pic="http://schemas.openxmlformats.org/drawingml/2006/picture">
+                  <pic:nvPicPr>
+                    <pic:cNvPr id="1" name=""/>
+                    <pic:cNvPicPr/>
+                  </pic:nvPicPr>
+                  <pic:blipFill>
+                    <a:blip r:embed="rId6"/>
+                    <a:stretch>
+                      <a:fillRect/>
+                    </a:stretch>
+                  </pic:blipFill>
+                  <pic:spPr>
+                    <a:xfrm>
+                      <a:off x="0" y="0"/>
+                      <a:ext cx="5274310" cy="546100"/>
+                    </a:xfrm>
+                    <a:prstGeom prst="rect">
+                      <a:avLst/>
+                    </a:prstGeom>
+                  </pic:spPr>
+                </pic:pic>
+              </a:graphicData>
+            </a:graphic>
+          </wp:inline>
+        </w:drawing>
+      </w:r>
+    </w:p>
+    <w:p>
+      <w:r>
+        <w:rPr>
+          <w:noProof/>
+        </w:rPr>
+        <w:drawing>
+          <wp:inline distT="0" distB="0" distL="0" distR="0" wp14:anchorId="27396FA5" wp14:editId="3AC0D355">
+            <wp:extent cx="5274310" cy="847090"/>
+            <wp:effectExtent l="0" t="0" r="2540" b="0"/>
+            <wp:docPr id="4" name="图片 4"/>
+            <wp:cNvGraphicFramePr>
+              <a:graphicFrameLocks xmlns:a="http://schemas.openxmlformats.org/drawingml/2006/main" noChangeAspect="1"/>
+            </wp:cNvGraphicFramePr>
+            <a:graphic xmlns:a="http://schemas.openxmlformats.org/drawingml/2006/main">
+              <a:graphicData uri="http://schemas.openxmlformats.org/drawingml/2006/picture">
+                <pic:pic xmlns:pic="http://schemas.openxmlformats.org/drawingml/2006/picture">
+                  <pic:nvPicPr>
+                    <pic:cNvPr id="1" name=""/>
+                    <pic:cNvPicPr/>
+                  </pic:nvPicPr>
+                  <pic:blipFill>
+                    <a:blip r:embed="rId7"/>
+                    <a:stretch>
+                      <a:fillRect/>
+                    </a:stretch>
+                  </pic:blipFill>
+                  <pic:spPr>
+                    <a:xfrm>
+                      <a:off x="0" y="0"/>
+                      <a:ext cx="5274310" cy="847090"/>
+                    </a:xfrm>
+                    <a:prstGeom prst="rect">
+                      <a:avLst/>
+                    </a:prstGeom>
+                  </pic:spPr>
+                </pic:pic>
+              </a:graphicData>
+            </a:graphic>
+          </wp:inline>
+        </w:drawing>
+      </w:r>
+    </w:p>
+    <w:p>
+      <w:r>
+        <w:drawing>
+          <wp:inline distT="0" distB="0" distL="0" distR="0" wp14:anchorId="383A1F06" wp14:editId="25C6807D">
+            <wp:extent cx="5274310" cy="812800"/>
+            <wp:effectExtent l="0" t="0" r="2540" b="6350"/>
+            <wp:docPr id="5" name="图片 5"/>
+            <wp:cNvGraphicFramePr>
+              <a:graphicFrameLocks xmlns:a="http://schemas.openxmlformats.org/drawingml/2006/main" noChangeAspect="1"/>
+            </wp:cNvGraphicFramePr>
+            <a:graphic xmlns:a="http://schemas.openxmlformats.org/drawingml/2006/main">
+              <a:graphicData uri="http://schemas.openxmlformats.org/drawingml/2006/picture">
+                <pic:pic xmlns:pic="http://schemas.openxmlformats.org/drawingml/2006/picture">
+                  <pic:nvPicPr>
+                    <pic:cNvPr id="1" name=""/>
+                    <pic:cNvPicPr/>
+                  </pic:nvPicPr>
+                  <pic:blipFill>
+                    <a:blip r:embed="rId8"/>
+                    <a:stretch>
+                      <a:fillRect/>
+                    </a:stretch>
+                  </pic:blipFill>
+                  <pic:spPr>
+                    <a:xfrm>
+                      <a:off x="0" y="0"/>
+                      <a:ext cx="5274310" cy="812800"/>
+                    </a:xfrm>
+                    <a:prstGeom prst="rect">
+                      <a:avLst/>
+                    </a:prstGeom>
+                  </pic:spPr>
+                </pic:pic>
+              </a:graphicData>
+            </a:graphic>
+          </wp:inline>
+        </w:drawing>
+      </w:r>
+    </w:p>
+    <w:p>
+      <w:r>
+        <w:drawing>
+          <wp:inline distT="0" distB="0" distL="0" distR="0" wp14:anchorId="32428A10" wp14:editId="55E24796">
+            <wp:extent cx="5274310" cy="788035"/>
+            <wp:effectExtent l="0" t="0" r="2540" b="0"/>
+            <wp:docPr id="6" name="图片 6"/>
+            <wp:cNvGraphicFramePr>
+              <a:graphicFrameLocks xmlns:a="http://schemas.openxmlformats.org/drawingml/2006/main" noChangeAspect="1"/>
+            </wp:cNvGraphicFramePr>
+            <a:graphic xmlns:a="http://schemas.openxmlformats.org/drawingml/2006/main">
+              <a:graphicData uri="http://schemas.openxmlformats.org/drawingml/2006/picture">
+                <pic:pic xmlns:pic="http://schemas.openxmlformats.org/drawingml/2006/picture">
+                  <pic:nvPicPr>
+                    <pic:cNvPr id="1" name=""/>
+                    <pic:cNvPicPr/>
+                  </pic:nvPicPr>
+                  <pic:blipFill>
+                    <a:blip r:embed="rId9"/>
+                    <a:stretch>
+                      <a:fillRect/>
+                    </a:stretch>
+                  </pic:blipFill>
+                  <pic:spPr>
+                    <a:xfrm>
+                      <a:off x="0" y="0"/>
+                      <a:ext cx="5274310" cy="788035"/>
+                    </a:xfrm>
+                    <a:prstGeom prst="rect">
+                      <a:avLst/>
+                    </a:prstGeom>
+                  </pic:spPr>
+                </pic:pic>
+              </a:graphicData>
+            </a:graphic>
+          </wp:inline>
+        </w:drawing>
+      </w:r>
+    </w:p>
+    <w:p>
+      <w:r>
+        <w:drawing>
+          <wp:inline distT="0" distB="0" distL="0" distR="0" wp14:anchorId="4FF65D39" wp14:editId="6DDCACC0">
+            <wp:extent cx="5274310" cy="657225"/>
+            <wp:effectExtent l="0" t="0" r="2540" b="9525"/>
+            <wp:docPr id="8" name="图片 8"/>
+            <wp:cNvGraphicFramePr>
+              <a:graphicFrameLocks xmlns:a="http://schemas.openxmlformats.org/drawingml/2006/main" noChangeAspect="1"/>
+            </wp:cNvGraphicFramePr>
+            <a:graphic xmlns:a="http://schemas.openxmlformats.org/drawingml/2006/main">
+              <a:graphicData uri="http://schemas.openxmlformats.org/drawingml/2006/picture">
+                <pic:pic xmlns:pic="http://schemas.openxmlformats.org/drawingml/2006/picture">
+                  <pic:nvPicPr>
+                    <pic:cNvPr id="1" name=""/>
+                    <pic:cNvPicPr/>
+                  </pic:nvPicPr>
+                  <pic:blipFill>
+                    <a:blip r:embed="rId10"/>
+                    <a:stretch>
+                      <a:fillRect/>
+                    </a:stretch>
+                  </pic:blipFill>
+                  <pic:spPr>
+                    <a:xfrm>
+                      <a:off x="0" y="0"/>
+                      <a:ext cx="5274310" cy="657225"/>
+                    </a:xfrm>
+                    <a:prstGeom prst="rect">
+                      <a:avLst/>
+                    </a:prstGeom>
+                  </pic:spPr>
+                </pic:pic>
+              </a:graphicData>
+            </a:graphic>
+          </wp:inline>
+        </w:drawing>
+      </w:r>
+    </w:p>
+    <w:p>
+      <w:pPr>
+        <w:rPr>
+          <w:rFonts w:hint="eastAsia"/>
+        </w:rPr>
+      </w:pPr>
+      <w:r>
+        <w:drawing>
+          <wp:inline distT="0" distB="0" distL="0" distR="0" wp14:anchorId="29BF8B9C" wp14:editId="787F3B28">
+            <wp:extent cx="5274310" cy="669290"/>
+            <wp:effectExtent l="0" t="0" r="2540" b="0"/>
+            <wp:docPr id="9" name="图片 9"/>
+            <wp:cNvGraphicFramePr>
+              <a:graphicFrameLocks xmlns:a="http://schemas.openxmlformats.org/drawingml/2006/main" noChangeAspect="1"/>
+            </wp:cNvGraphicFramePr>
+            <a:graphic xmlns:a="http://schemas.openxmlformats.org/drawingml/2006/main">
+              <a:graphicData uri="http://schemas.openxmlformats.org/drawingml/2006/picture">
+                <pic:pic xmlns:pic="http://schemas.openxmlformats.org/drawingml/2006/picture">
+                  <pic:nvPicPr>
+                    <pic:cNvPr id="1" name=""/>
+                    <pic:cNvPicPr/>
+                  </pic:nvPicPr>
+                  <pic:blipFill>
+                    <a:blip r:embed="rId11"/>
+                    <a:stretch>
+                      <a:fillRect/>
+                    </a:stretch>
+                  </pic:blipFill>
+                  <pic:spPr>
+                    <a:xfrm>
+                      <a:off x="0" y="0"/>
+                      <a:ext cx="5274310" cy="669290"/>
                     </a:xfrm>
                     <a:prstGeom prst="rect">
                       <a:avLst/>

</xml_diff>

<commit_message>
Site updated: 2021-02-17 22:00:59
</commit_message>
<xml_diff>
--- a/2021/02/13/OoD-Baseline/新建 Microsoft Word 文档.docx
+++ b/2021/02/13/OoD-Baseline/新建 Microsoft Word 文档.docx
@@ -172,6 +172,9 @@
     </w:p>
     <w:p>
       <w:r>
+        <w:rPr>
+          <w:noProof/>
+        </w:rPr>
         <w:drawing>
           <wp:inline distT="0" distB="0" distL="0" distR="0" wp14:anchorId="383A1F06" wp14:editId="25C6807D">
             <wp:extent cx="5274310" cy="812800"/>
@@ -211,6 +214,9 @@
     </w:p>
     <w:p>
       <w:r>
+        <w:rPr>
+          <w:noProof/>
+        </w:rPr>
         <w:drawing>
           <wp:inline distT="0" distB="0" distL="0" distR="0" wp14:anchorId="32428A10" wp14:editId="55E24796">
             <wp:extent cx="5274310" cy="788035"/>
@@ -250,6 +256,9 @@
     </w:p>
     <w:p>
       <w:r>
+        <w:rPr>
+          <w:noProof/>
+        </w:rPr>
         <w:drawing>
           <wp:inline distT="0" distB="0" distL="0" distR="0" wp14:anchorId="4FF65D39" wp14:editId="6DDCACC0">
             <wp:extent cx="5274310" cy="657225"/>
@@ -288,12 +297,10 @@
       </w:r>
     </w:p>
     <w:p>
-      <w:pPr>
+      <w:r>
         <w:rPr>
-          <w:rFonts w:hint="eastAsia"/>
+          <w:noProof/>
         </w:rPr>
-      </w:pPr>
-      <w:r>
         <w:drawing>
           <wp:inline distT="0" distB="0" distL="0" distR="0" wp14:anchorId="29BF8B9C" wp14:editId="787F3B28">
             <wp:extent cx="5274310" cy="669290"/>
@@ -319,6 +326,96 @@
                     <a:xfrm>
                       <a:off x="0" y="0"/>
                       <a:ext cx="5274310" cy="669290"/>
+                    </a:xfrm>
+                    <a:prstGeom prst="rect">
+                      <a:avLst/>
+                    </a:prstGeom>
+                  </pic:spPr>
+                </pic:pic>
+              </a:graphicData>
+            </a:graphic>
+          </wp:inline>
+        </w:drawing>
+      </w:r>
+    </w:p>
+    <w:p/>
+    <w:p>
+      <w:pPr>
+        <w:rPr>
+          <w:rFonts w:hint="eastAsia"/>
+        </w:rPr>
+      </w:pPr>
+      <w:r>
+        <w:lastRenderedPageBreak/>
+        <w:drawing>
+          <wp:inline distT="0" distB="0" distL="0" distR="0" wp14:anchorId="474B38E4" wp14:editId="393A67CA">
+            <wp:extent cx="5274310" cy="1819910"/>
+            <wp:effectExtent l="0" t="0" r="2540" b="8890"/>
+            <wp:docPr id="7" name="图片 7"/>
+            <wp:cNvGraphicFramePr>
+              <a:graphicFrameLocks xmlns:a="http://schemas.openxmlformats.org/drawingml/2006/main" noChangeAspect="1"/>
+            </wp:cNvGraphicFramePr>
+            <a:graphic xmlns:a="http://schemas.openxmlformats.org/drawingml/2006/main">
+              <a:graphicData uri="http://schemas.openxmlformats.org/drawingml/2006/picture">
+                <pic:pic xmlns:pic="http://schemas.openxmlformats.org/drawingml/2006/picture">
+                  <pic:nvPicPr>
+                    <pic:cNvPr id="1" name=""/>
+                    <pic:cNvPicPr/>
+                  </pic:nvPicPr>
+                  <pic:blipFill>
+                    <a:blip r:embed="rId12"/>
+                    <a:stretch>
+                      <a:fillRect/>
+                    </a:stretch>
+                  </pic:blipFill>
+                  <pic:spPr>
+                    <a:xfrm>
+                      <a:off x="0" y="0"/>
+                      <a:ext cx="5274310" cy="1819910"/>
+                    </a:xfrm>
+                    <a:prstGeom prst="rect">
+                      <a:avLst/>
+                    </a:prstGeom>
+                  </pic:spPr>
+                </pic:pic>
+              </a:graphicData>
+            </a:graphic>
+          </wp:inline>
+        </w:drawing>
+      </w:r>
+    </w:p>
+    <w:p>
+      <w:pPr>
+        <w:rPr>
+          <w:rFonts w:hint="eastAsia"/>
+        </w:rPr>
+      </w:pPr>
+      <w:r>
+        <w:drawing>
+          <wp:inline distT="0" distB="0" distL="0" distR="0" wp14:anchorId="0AE48B82" wp14:editId="2C4D3787">
+            <wp:extent cx="5274310" cy="4036060"/>
+            <wp:effectExtent l="0" t="0" r="2540" b="2540"/>
+            <wp:docPr id="10" name="图片 10"/>
+            <wp:cNvGraphicFramePr>
+              <a:graphicFrameLocks xmlns:a="http://schemas.openxmlformats.org/drawingml/2006/main" noChangeAspect="1"/>
+            </wp:cNvGraphicFramePr>
+            <a:graphic xmlns:a="http://schemas.openxmlformats.org/drawingml/2006/main">
+              <a:graphicData uri="http://schemas.openxmlformats.org/drawingml/2006/picture">
+                <pic:pic xmlns:pic="http://schemas.openxmlformats.org/drawingml/2006/picture">
+                  <pic:nvPicPr>
+                    <pic:cNvPr id="1" name=""/>
+                    <pic:cNvPicPr/>
+                  </pic:nvPicPr>
+                  <pic:blipFill>
+                    <a:blip r:embed="rId13"/>
+                    <a:stretch>
+                      <a:fillRect/>
+                    </a:stretch>
+                  </pic:blipFill>
+                  <pic:spPr>
+                    <a:xfrm>
+                      <a:off x="0" y="0"/>
+                      <a:ext cx="5274310" cy="4036060"/>
                     </a:xfrm>
                     <a:prstGeom prst="rect">
                       <a:avLst/>

</xml_diff>

<commit_message>
Site updated: 2021-02-18 13:21:35
</commit_message>
<xml_diff>
--- a/2021/02/13/OoD-Baseline/新建 Microsoft Word 文档.docx
+++ b/2021/02/13/OoD-Baseline/新建 Microsoft Word 文档.docx
@@ -340,12 +340,10 @@
     </w:p>
     <w:p/>
     <w:p>
-      <w:pPr>
+      <w:r>
         <w:rPr>
-          <w:rFonts w:hint="eastAsia"/>
+          <w:noProof/>
         </w:rPr>
-      </w:pPr>
-      <w:r>
         <w:lastRenderedPageBreak/>
         <w:drawing>
           <wp:inline distT="0" distB="0" distL="0" distR="0" wp14:anchorId="474B38E4" wp14:editId="393A67CA">
@@ -385,12 +383,10 @@
       </w:r>
     </w:p>
     <w:p>
-      <w:pPr>
+      <w:r>
         <w:rPr>
-          <w:rFonts w:hint="eastAsia"/>
+          <w:noProof/>
         </w:rPr>
-      </w:pPr>
-      <w:r>
         <w:drawing>
           <wp:inline distT="0" distB="0" distL="0" distR="0" wp14:anchorId="0AE48B82" wp14:editId="2C4D3787">
             <wp:extent cx="5274310" cy="4036060"/>
@@ -416,6 +412,92 @@
                     <a:xfrm>
                       <a:off x="0" y="0"/>
                       <a:ext cx="5274310" cy="4036060"/>
+                    </a:xfrm>
+                    <a:prstGeom prst="rect">
+                      <a:avLst/>
+                    </a:prstGeom>
+                  </pic:spPr>
+                </pic:pic>
+              </a:graphicData>
+            </a:graphic>
+          </wp:inline>
+        </w:drawing>
+      </w:r>
+    </w:p>
+    <w:p>
+      <w:r>
+        <w:drawing>
+          <wp:inline distT="0" distB="0" distL="0" distR="0" wp14:anchorId="0BF2DD7A" wp14:editId="7C8C3EAD">
+            <wp:extent cx="5274310" cy="2009775"/>
+            <wp:effectExtent l="0" t="0" r="2540" b="9525"/>
+            <wp:docPr id="11" name="图片 11"/>
+            <wp:cNvGraphicFramePr>
+              <a:graphicFrameLocks xmlns:a="http://schemas.openxmlformats.org/drawingml/2006/main" noChangeAspect="1"/>
+            </wp:cNvGraphicFramePr>
+            <a:graphic xmlns:a="http://schemas.openxmlformats.org/drawingml/2006/main">
+              <a:graphicData uri="http://schemas.openxmlformats.org/drawingml/2006/picture">
+                <pic:pic xmlns:pic="http://schemas.openxmlformats.org/drawingml/2006/picture">
+                  <pic:nvPicPr>
+                    <pic:cNvPr id="1" name=""/>
+                    <pic:cNvPicPr/>
+                  </pic:nvPicPr>
+                  <pic:blipFill>
+                    <a:blip r:embed="rId14"/>
+                    <a:stretch>
+                      <a:fillRect/>
+                    </a:stretch>
+                  </pic:blipFill>
+                  <pic:spPr>
+                    <a:xfrm>
+                      <a:off x="0" y="0"/>
+                      <a:ext cx="5274310" cy="2009775"/>
+                    </a:xfrm>
+                    <a:prstGeom prst="rect">
+                      <a:avLst/>
+                    </a:prstGeom>
+                  </pic:spPr>
+                </pic:pic>
+              </a:graphicData>
+            </a:graphic>
+          </wp:inline>
+        </w:drawing>
+      </w:r>
+    </w:p>
+    <w:p/>
+    <w:p/>
+    <w:p>
+      <w:pPr>
+        <w:rPr>
+          <w:rFonts w:hint="eastAsia"/>
+        </w:rPr>
+      </w:pPr>
+      <w:r>
+        <w:lastRenderedPageBreak/>
+        <w:drawing>
+          <wp:inline distT="0" distB="0" distL="0" distR="0" wp14:anchorId="4EB0508B" wp14:editId="46B00EFC">
+            <wp:extent cx="5274310" cy="1391920"/>
+            <wp:effectExtent l="0" t="0" r="2540" b="0"/>
+            <wp:docPr id="12" name="图片 12"/>
+            <wp:cNvGraphicFramePr>
+              <a:graphicFrameLocks xmlns:a="http://schemas.openxmlformats.org/drawingml/2006/main" noChangeAspect="1"/>
+            </wp:cNvGraphicFramePr>
+            <a:graphic xmlns:a="http://schemas.openxmlformats.org/drawingml/2006/main">
+              <a:graphicData uri="http://schemas.openxmlformats.org/drawingml/2006/picture">
+                <pic:pic xmlns:pic="http://schemas.openxmlformats.org/drawingml/2006/picture">
+                  <pic:nvPicPr>
+                    <pic:cNvPr id="1" name=""/>
+                    <pic:cNvPicPr/>
+                  </pic:nvPicPr>
+                  <pic:blipFill>
+                    <a:blip r:embed="rId15"/>
+                    <a:stretch>
+                      <a:fillRect/>
+                    </a:stretch>
+                  </pic:blipFill>
+                  <pic:spPr>
+                    <a:xfrm>
+                      <a:off x="0" y="0"/>
+                      <a:ext cx="5274310" cy="1391920"/>
                     </a:xfrm>
                     <a:prstGeom prst="rect">
                       <a:avLst/>

</xml_diff>